<commit_message>
Accounting for code changes
</commit_message>
<xml_diff>
--- a/EkspLog Projekts/EkspLog instrukcija.docx
+++ b/EkspLog Projekts/EkspLog instrukcija.docx
@@ -288,10 +288,10 @@
       </w:pPr>
       <w:r>
         <w:drawing>
-          <wp:inline wp14:editId="1A642079" wp14:anchorId="0CEE8A49">
-            <wp:extent cx="4572000" cy="2743200"/>
+          <wp:inline wp14:editId="5A81827D" wp14:anchorId="407CC177">
+            <wp:extent cx="4572000" cy="2724150"/>
             <wp:effectExtent l="0" t="0" r="0" b="0"/>
-            <wp:docPr id="713714918" name="" title=""/>
+            <wp:docPr id="2027311555" name="" title=""/>
             <wp:cNvGraphicFramePr>
               <a:graphicFrameLocks noChangeAspect="1"/>
             </wp:cNvGraphicFramePr>
@@ -303,7 +303,7 @@
                     <pic:cNvPicPr/>
                   </pic:nvPicPr>
                   <pic:blipFill>
-                    <a:blip r:embed="Rcf0b6c597e064840">
+                    <a:blip r:embed="R1ea50a8e8f8f45e2">
                       <a:extLst>
                         <a:ext xmlns:a="http://schemas.openxmlformats.org/drawingml/2006/main" uri="{28A0092B-C50C-407E-A947-70E740481C1C}">
                           <a14:useLocalDpi val="0"/>
@@ -317,7 +317,7 @@
                   <pic:spPr>
                     <a:xfrm>
                       <a:off x="0" y="0"/>
-                      <a:ext cx="4572000" cy="2743200"/>
+                      <a:ext cx="4572000" cy="2724150"/>
                     </a:xfrm>
                     <a:prstGeom prst="rect">
                       <a:avLst/>
@@ -573,10 +573,10 @@
       </w:pPr>
       <w:r>
         <w:drawing>
-          <wp:inline wp14:editId="6370C225" wp14:anchorId="327F3B63">
-            <wp:extent cx="4572000" cy="2743200"/>
+          <wp:inline wp14:editId="7578F4AE" wp14:anchorId="0A4BE4DA">
+            <wp:extent cx="4572000" cy="2724150"/>
             <wp:effectExtent l="0" t="0" r="0" b="0"/>
-            <wp:docPr id="1588119502" name="" title=""/>
+            <wp:docPr id="1681082204" name="" title=""/>
             <wp:cNvGraphicFramePr>
               <a:graphicFrameLocks noChangeAspect="1"/>
             </wp:cNvGraphicFramePr>
@@ -588,7 +588,7 @@
                     <pic:cNvPicPr/>
                   </pic:nvPicPr>
                   <pic:blipFill>
-                    <a:blip r:embed="R0529eb559e3e4cff">
+                    <a:blip r:embed="R8edee458ef764abe">
                       <a:extLst>
                         <a:ext xmlns:a="http://schemas.openxmlformats.org/drawingml/2006/main" uri="{28A0092B-C50C-407E-A947-70E740481C1C}">
                           <a14:useLocalDpi val="0"/>
@@ -602,7 +602,7 @@
                   <pic:spPr>
                     <a:xfrm>
                       <a:off x="0" y="0"/>
-                      <a:ext cx="4572000" cy="2743200"/>
+                      <a:ext cx="4572000" cy="2724150"/>
                     </a:xfrm>
                     <a:prstGeom prst="rect">
                       <a:avLst/>

</xml_diff>